<commit_message>
Site updated at 2016-09-03 23:10:30 UTC
</commit_message>
<xml_diff>
--- a/research/risk/PPI_Newsletter.docx
+++ b/research/risk/PPI_Newsletter.docx
@@ -27,7 +27,7 @@
           <w:sz w:val="40"/>
           <w:szCs w:val="40"/>
         </w:rPr>
-        <w:t xml:space="preserve">Predicting </w:t>
+        <w:t>Predicting chronic diseases in the real world</w:t>
       </w:r>
       <w:r>
         <w:rPr>
@@ -37,47 +37,7 @@
           <w:sz w:val="40"/>
           <w:szCs w:val="40"/>
         </w:rPr>
-        <w:t>long-term</w:t>
-      </w:r>
-      <w:r>
-        <w:rPr>
-          <w:rFonts w:cs="Arial"/>
-          <w:b/>
-          <w:color w:val="7030A0"/>
-          <w:sz w:val="40"/>
-          <w:szCs w:val="40"/>
-        </w:rPr>
-        <w:t xml:space="preserve"> </w:t>
-      </w:r>
-      <w:r>
-        <w:rPr>
-          <w:rFonts w:cs="Arial"/>
-          <w:b/>
-          <w:color w:val="7030A0"/>
-          <w:sz w:val="40"/>
-          <w:szCs w:val="40"/>
-        </w:rPr>
-        <w:t>diseases in the real world</w:t>
-      </w:r>
-      <w:r>
-        <w:rPr>
-          <w:rFonts w:cs="Arial"/>
-          <w:b/>
-          <w:color w:val="7030A0"/>
-          <w:sz w:val="40"/>
-          <w:szCs w:val="40"/>
-        </w:rPr>
         <w:t>:</w:t>
-      </w:r>
-      <w:r>
-        <w:rPr>
-          <w:rFonts w:cs="Arial"/>
-          <w:b/>
-          <w:color w:val="7030A0"/>
-          <w:sz w:val="40"/>
-          <w:szCs w:val="40"/>
-        </w:rPr>
-        <w:t xml:space="preserve"> </w:t>
       </w:r>
       <w:r>
         <w:rPr>
@@ -176,6 +136,8 @@
         </w:rPr>
         <w:t>further healthcare research</w:t>
       </w:r>
+      <w:bookmarkStart w:id="0" w:name="_GoBack"/>
+      <w:bookmarkEnd w:id="0"/>
       <w:r>
         <w:rPr>
           <w:rFonts w:cs="Arial"/>
@@ -209,7 +171,7 @@
         </w:rPr>
         <w:lastRenderedPageBreak/>
         <w:drawing>
-          <wp:inline distT="0" distB="0" distL="0" distR="0" wp14:anchorId="57299B29" wp14:editId="72325021">
+          <wp:inline distT="0" distB="0" distL="0" distR="0" wp14:anchorId="6BF6C4B1" wp14:editId="74E4A6F2">
             <wp:extent cx="1609090" cy="1517457"/>
             <wp:effectExtent l="0" t="0" r="0" b="6985"/>
             <wp:docPr id="1" name="Picture 1" descr="C:\Users\Clare Northall\Dropbox\HeRC_Activities\HeRC Comms\iStock\Idea sharing.jpg"/>
@@ -278,82 +240,80 @@
           <w:docGrid w:linePitch="360"/>
         </w:sectPr>
       </w:pPr>
-      <w:bookmarkStart w:id="0" w:name="_GoBack"/>
-      <w:bookmarkEnd w:id="0"/>
     </w:p>
     <w:p>
       <w:r>
         <w:lastRenderedPageBreak/>
-        <w:t xml:space="preserve">Doctors and researchers are looking at how they can use </w:t>
-      </w:r>
-      <w:r>
-        <w:t xml:space="preserve">different sources of data from </w:t>
-      </w:r>
-      <w:r>
-        <w:t>electronic medical records</w:t>
-      </w:r>
-      <w:r>
-        <w:t>,</w:t>
+        <w:t>Healthcare is moving into an era of ‘big data’</w:t>
+      </w:r>
+      <w:r>
+        <w:t xml:space="preserve">.  Doctors and researchers are looking at how they can use </w:t>
+      </w:r>
+      <w:r>
+        <w:t xml:space="preserve">electronic medical records from </w:t>
+      </w:r>
+      <w:r>
+        <w:t>GP surgeries</w:t>
+      </w:r>
+      <w:r>
+        <w:t xml:space="preserve"> and </w:t>
+      </w:r>
+      <w:r>
+        <w:t>hospitals</w:t>
+      </w:r>
+      <w:r>
+        <w:t>, patient-reported outcomes, eHealth</w:t>
+      </w:r>
+      <w:r>
+        <w:t xml:space="preserve"> data from mobile phones and tablets and </w:t>
+      </w:r>
+      <w:r>
+        <w:t>laboratory results</w:t>
+      </w:r>
+      <w:r>
+        <w:t xml:space="preserve"> to improve NHS services and patient outcomes.</w:t>
       </w:r>
       <w:r>
         <w:t xml:space="preserve"> </w:t>
       </w:r>
       <w:r>
-        <w:t>mobile phones</w:t>
-      </w:r>
-      <w:r>
-        <w:t>,</w:t>
-      </w:r>
-      <w:r>
-        <w:t xml:space="preserve"> tablets and laboratory results to improve NHS services and patient outcomes.</w:t>
+        <w:t>Despite the potential</w:t>
+      </w:r>
+      <w:r>
+        <w:t xml:space="preserve"> of </w:t>
+      </w:r>
+      <w:r>
+        <w:t>th</w:t>
+      </w:r>
+      <w:r>
+        <w:t>is</w:t>
+      </w:r>
+      <w:r>
+        <w:t xml:space="preserve"> real-world medical data</w:t>
+      </w:r>
+      <w:r>
+        <w:t xml:space="preserve">, </w:t>
+      </w:r>
+      <w:r>
+        <w:t>there are important challenges</w:t>
+      </w:r>
+      <w:r>
+        <w:t xml:space="preserve"> to consider</w:t>
       </w:r>
       <w:r>
         <w:t xml:space="preserve"> </w:t>
       </w:r>
       <w:r>
-        <w:t>Despite the potential</w:t>
-      </w:r>
-      <w:r>
-        <w:t xml:space="preserve"> of </w:t>
-      </w:r>
-      <w:r>
-        <w:t xml:space="preserve">this </w:t>
-      </w:r>
-      <w:r>
-        <w:t>‘</w:t>
-      </w:r>
-      <w:r>
-        <w:t>real-world</w:t>
-      </w:r>
-      <w:r>
-        <w:t>’</w:t>
-      </w:r>
-      <w:r>
-        <w:t xml:space="preserve"> </w:t>
-      </w:r>
-      <w:r>
-        <w:t>medical data</w:t>
-      </w:r>
-      <w:r>
-        <w:t xml:space="preserve"> (as opposed to clinical trials)</w:t>
-      </w:r>
-      <w:r>
-        <w:t xml:space="preserve">, </w:t>
-      </w:r>
-      <w:r>
-        <w:t>there are important challenges</w:t>
-      </w:r>
-      <w:r>
-        <w:t xml:space="preserve"> to consider</w:t>
-      </w:r>
-      <w:r>
-        <w:t xml:space="preserve"> </w:t>
-      </w:r>
-      <w:r>
         <w:t>in</w:t>
       </w:r>
       <w:r>
-        <w:t xml:space="preserve"> how we can deal with the sheer volume, variety and complexity of such data.</w:t>
+        <w:t xml:space="preserve"> how we can deal with </w:t>
+      </w:r>
+      <w:r>
+        <w:t xml:space="preserve">the sheer volume, variety and complexity of such </w:t>
+      </w:r>
+      <w:r>
+        <w:t>data.</w:t>
       </w:r>
     </w:p>
     <w:p>
@@ -373,7 +333,7 @@
           <w:sz w:val="28"/>
           <w:szCs w:val="28"/>
         </w:rPr>
-        <w:t xml:space="preserve">We want </w:t>
+        <w:t>We want to talk to patients with</w:t>
       </w:r>
       <w:r>
         <w:rPr>
@@ -382,7 +342,7 @@
           <w:sz w:val="28"/>
           <w:szCs w:val="28"/>
         </w:rPr>
-        <w:t>members of the public</w:t>
+        <w:t xml:space="preserve"> (or at risk of)</w:t>
       </w:r>
       <w:r>
         <w:rPr>
@@ -391,7 +351,7 @@
           <w:sz w:val="28"/>
           <w:szCs w:val="28"/>
         </w:rPr>
-        <w:t xml:space="preserve"> to help us shape a new research project on how to use big healthcare data to </w:t>
+        <w:t xml:space="preserve"> diabetes and CVD to help us shape a new research project on how to use </w:t>
       </w:r>
       <w:r>
         <w:rPr>
@@ -400,43 +360,7 @@
           <w:sz w:val="28"/>
           <w:szCs w:val="28"/>
         </w:rPr>
-        <w:t>better predict the</w:t>
-      </w:r>
-      <w:r>
-        <w:rPr>
-          <w:rFonts w:cs="Arial"/>
-          <w:b/>
-          <w:sz w:val="28"/>
-          <w:szCs w:val="28"/>
-        </w:rPr>
-        <w:t xml:space="preserve"> </w:t>
-      </w:r>
-      <w:r>
-        <w:rPr>
-          <w:rFonts w:cs="Arial"/>
-          <w:b/>
-          <w:sz w:val="28"/>
-          <w:szCs w:val="28"/>
-        </w:rPr>
-        <w:t xml:space="preserve">risks </w:t>
-      </w:r>
-      <w:r>
-        <w:rPr>
-          <w:rFonts w:cs="Arial"/>
-          <w:b/>
-          <w:sz w:val="28"/>
-          <w:szCs w:val="28"/>
-        </w:rPr>
-        <w:t>of</w:t>
-      </w:r>
-      <w:r>
-        <w:rPr>
-          <w:rFonts w:cs="Arial"/>
-          <w:b/>
-          <w:sz w:val="28"/>
-          <w:szCs w:val="28"/>
-        </w:rPr>
-        <w:t xml:space="preserve"> </w:t>
+        <w:t xml:space="preserve">big healthcare data to improve the prediction of risks of </w:t>
       </w:r>
       <w:r>
         <w:rPr>
@@ -530,19 +454,7 @@
         <w:rPr>
           <w:rFonts w:cs="Arial"/>
         </w:rPr>
-        <w:t>their risk of</w:t>
-      </w:r>
-      <w:r>
-        <w:rPr>
-          <w:rFonts w:cs="Arial"/>
-        </w:rPr>
-        <w:t xml:space="preserve"> developing a</w:t>
-      </w:r>
-      <w:r>
-        <w:rPr>
-          <w:rFonts w:cs="Arial"/>
-        </w:rPr>
-        <w:t xml:space="preserve"> long-term condition</w:t>
+        <w:t>their risk of long-term conditions</w:t>
       </w:r>
       <w:r>
         <w:rPr>
@@ -677,179 +589,135 @@
       <w:pPr>
         <w:rPr>
           <w:rFonts w:cs="Arial"/>
-        </w:rPr>
-      </w:pPr>
-      <w:r>
-        <w:rPr>
-          <w:rFonts w:cs="Arial"/>
+          <w:sz w:val="24"/>
+          <w:szCs w:val="24"/>
+        </w:rPr>
+      </w:pPr>
+      <w:r>
+        <w:rPr>
+          <w:rFonts w:cs="Arial"/>
+          <w:sz w:val="24"/>
+          <w:szCs w:val="24"/>
         </w:rPr>
         <w:t xml:space="preserve">We are looking for </w:t>
       </w:r>
       <w:r>
         <w:rPr>
           <w:rFonts w:cs="Arial"/>
+          <w:sz w:val="24"/>
+          <w:szCs w:val="24"/>
         </w:rPr>
         <w:t xml:space="preserve">up to </w:t>
       </w:r>
       <w:r>
         <w:rPr>
           <w:rFonts w:cs="Arial"/>
+          <w:sz w:val="24"/>
+          <w:szCs w:val="24"/>
         </w:rPr>
         <w:t xml:space="preserve">5 </w:t>
       </w:r>
       <w:r>
         <w:rPr>
           <w:rFonts w:cs="Arial"/>
+          <w:sz w:val="24"/>
+          <w:szCs w:val="24"/>
         </w:rPr>
         <w:t>people with</w:t>
       </w:r>
       <w:r>
         <w:rPr>
           <w:rFonts w:cs="Arial"/>
+          <w:sz w:val="24"/>
+          <w:szCs w:val="24"/>
+        </w:rPr>
+        <w:t>, or at risk of</w:t>
+      </w:r>
+      <w:r>
+        <w:rPr>
+          <w:rFonts w:cs="Arial"/>
+          <w:sz w:val="24"/>
+          <w:szCs w:val="24"/>
+        </w:rPr>
+        <w:t>,</w:t>
+      </w:r>
+      <w:r>
+        <w:rPr>
+          <w:rFonts w:cs="Arial"/>
+          <w:sz w:val="24"/>
+          <w:szCs w:val="24"/>
+        </w:rPr>
+        <w:t xml:space="preserve"> type 2 diabetes or Cardiovascular disease</w:t>
+      </w:r>
+      <w:r>
+        <w:rPr>
+          <w:rFonts w:cs="Arial"/>
+          <w:sz w:val="24"/>
+          <w:szCs w:val="24"/>
         </w:rPr>
         <w:t xml:space="preserve"> </w:t>
       </w:r>
       <w:r>
         <w:rPr>
           <w:rFonts w:cs="Arial"/>
-        </w:rPr>
-        <w:t xml:space="preserve">type 2 diabetes or </w:t>
-      </w:r>
-      <w:r>
-        <w:rPr>
-          <w:rFonts w:cs="Arial"/>
-        </w:rPr>
-        <w:t xml:space="preserve">heart </w:t>
-      </w:r>
-      <w:r>
-        <w:rPr>
-          <w:rFonts w:cs="Arial"/>
-        </w:rPr>
-        <w:t>disease</w:t>
-      </w:r>
-      <w:r>
-        <w:rPr>
-          <w:rFonts w:cs="Arial"/>
-        </w:rPr>
-        <w:t xml:space="preserve"> </w:t>
-      </w:r>
-      <w:r>
-        <w:rPr>
-          <w:rFonts w:cs="Arial"/>
+          <w:sz w:val="24"/>
+          <w:szCs w:val="24"/>
         </w:rPr>
         <w:t xml:space="preserve">to meet </w:t>
       </w:r>
       <w:r>
         <w:rPr>
           <w:rFonts w:cs="Arial"/>
+          <w:sz w:val="24"/>
+          <w:szCs w:val="24"/>
         </w:rPr>
         <w:t>with the research team and comment on</w:t>
       </w:r>
       <w:r>
         <w:rPr>
           <w:rFonts w:cs="Arial"/>
+          <w:sz w:val="24"/>
+          <w:szCs w:val="24"/>
         </w:rPr>
         <w:t xml:space="preserve"> our </w:t>
       </w:r>
       <w:r>
         <w:rPr>
           <w:rFonts w:cs="Arial"/>
+          <w:sz w:val="24"/>
+          <w:szCs w:val="24"/>
         </w:rPr>
         <w:t xml:space="preserve">research </w:t>
       </w:r>
       <w:r>
         <w:rPr>
           <w:rFonts w:cs="Arial"/>
+          <w:sz w:val="24"/>
+          <w:szCs w:val="24"/>
         </w:rPr>
         <w:t xml:space="preserve">ideas. </w:t>
       </w:r>
       <w:r>
         <w:rPr>
           <w:rFonts w:cs="Arial"/>
-        </w:rPr>
-        <w:t xml:space="preserve">You can also take part if you’ve been told </w:t>
-      </w:r>
-      <w:r>
-        <w:rPr>
-          <w:rFonts w:cs="Arial"/>
-        </w:rPr>
-        <w:t xml:space="preserve">by your </w:t>
-      </w:r>
-      <w:r>
-        <w:rPr>
-          <w:rFonts w:cs="Arial"/>
-        </w:rPr>
-        <w:t>G</w:t>
-      </w:r>
-      <w:r>
-        <w:rPr>
-          <w:rFonts w:cs="Arial"/>
-        </w:rPr>
-        <w:t>P</w:t>
-      </w:r>
-      <w:r>
-        <w:rPr>
-          <w:rFonts w:cs="Arial"/>
-        </w:rPr>
-        <w:t xml:space="preserve">, </w:t>
-      </w:r>
-      <w:r>
-        <w:rPr>
-          <w:rFonts w:cs="Arial"/>
-        </w:rPr>
-        <w:t xml:space="preserve">hospital doctor, </w:t>
-      </w:r>
-      <w:r>
-        <w:rPr>
-          <w:rFonts w:cs="Arial"/>
-        </w:rPr>
-        <w:t xml:space="preserve">consultant, </w:t>
-      </w:r>
-      <w:r>
-        <w:rPr>
-          <w:rFonts w:cs="Arial"/>
-        </w:rPr>
-        <w:t>practice nurse</w:t>
-      </w:r>
-      <w:r>
-        <w:rPr>
-          <w:rFonts w:cs="Arial"/>
-        </w:rPr>
-        <w:t xml:space="preserve"> etc</w:t>
-      </w:r>
-      <w:r>
-        <w:rPr>
-          <w:rFonts w:cs="Arial"/>
-        </w:rPr>
-        <w:t>. that</w:t>
-      </w:r>
-      <w:r>
-        <w:rPr>
-          <w:rFonts w:cs="Arial"/>
-        </w:rPr>
-        <w:t xml:space="preserve"> </w:t>
-      </w:r>
-      <w:r>
-        <w:rPr>
-          <w:rFonts w:cs="Arial"/>
-        </w:rPr>
-        <w:t xml:space="preserve">you are at risk of developing these conditions. </w:t>
-      </w:r>
-      <w:r>
-        <w:rPr>
-          <w:rFonts w:cs="Arial"/>
+          <w:sz w:val="24"/>
+          <w:szCs w:val="24"/>
         </w:rPr>
         <w:t xml:space="preserve">We </w:t>
       </w:r>
       <w:r>
         <w:rPr>
           <w:rFonts w:cs="Arial"/>
+          <w:sz w:val="24"/>
+          <w:szCs w:val="24"/>
         </w:rPr>
         <w:t>will cover topics such as</w:t>
       </w:r>
       <w:r>
         <w:rPr>
           <w:rFonts w:cs="Arial"/>
+          <w:sz w:val="24"/>
+          <w:szCs w:val="24"/>
         </w:rPr>
         <w:t xml:space="preserve">: </w:t>
       </w:r>
@@ -863,41 +731,47 @@
         </w:numPr>
         <w:rPr>
           <w:rFonts w:cs="Arial"/>
-        </w:rPr>
-      </w:pPr>
-      <w:r>
-        <w:rPr>
-          <w:rFonts w:cs="Arial"/>
+          <w:sz w:val="24"/>
+          <w:szCs w:val="24"/>
+        </w:rPr>
+      </w:pPr>
+      <w:r>
+        <w:rPr>
+          <w:rFonts w:cs="Arial"/>
+          <w:sz w:val="24"/>
+          <w:szCs w:val="24"/>
         </w:rPr>
         <w:t xml:space="preserve">What information </w:t>
       </w:r>
       <w:r>
         <w:rPr>
           <w:rFonts w:cs="Arial"/>
+          <w:sz w:val="24"/>
+          <w:szCs w:val="24"/>
         </w:rPr>
         <w:t>would help</w:t>
       </w:r>
       <w:r>
         <w:rPr>
           <w:rFonts w:cs="Arial"/>
+          <w:sz w:val="24"/>
+          <w:szCs w:val="24"/>
         </w:rPr>
         <w:t xml:space="preserve"> you to </w:t>
       </w:r>
       <w:r>
         <w:rPr>
           <w:rFonts w:cs="Arial"/>
-        </w:rPr>
-        <w:t xml:space="preserve">better understand risk of </w:t>
-      </w:r>
-      <w:r>
-        <w:rPr>
-          <w:rFonts w:cs="Arial"/>
-        </w:rPr>
-        <w:t>long term conditions</w:t>
-      </w:r>
-      <w:r>
-        <w:rPr>
-          <w:rFonts w:cs="Arial"/>
+          <w:sz w:val="24"/>
+          <w:szCs w:val="24"/>
+        </w:rPr>
+        <w:t>better understand risk of chronic disease</w:t>
+      </w:r>
+      <w:r>
+        <w:rPr>
+          <w:rFonts w:cs="Arial"/>
+          <w:sz w:val="24"/>
+          <w:szCs w:val="24"/>
         </w:rPr>
         <w:t>?</w:t>
       </w:r>
@@ -911,11 +785,15 @@
         </w:numPr>
         <w:rPr>
           <w:rFonts w:cs="Arial"/>
-        </w:rPr>
-      </w:pPr>
-      <w:r>
-        <w:rPr>
-          <w:rFonts w:cs="Arial"/>
+          <w:sz w:val="24"/>
+          <w:szCs w:val="24"/>
+        </w:rPr>
+      </w:pPr>
+      <w:r>
+        <w:rPr>
+          <w:rFonts w:cs="Arial"/>
+          <w:sz w:val="24"/>
+          <w:szCs w:val="24"/>
         </w:rPr>
         <w:t>How should risk scores be presented to patients?</w:t>
       </w:r>
@@ -929,11 +807,15 @@
         </w:numPr>
         <w:rPr>
           <w:rFonts w:cs="Arial"/>
-        </w:rPr>
-      </w:pPr>
-      <w:r>
-        <w:rPr>
-          <w:rFonts w:cs="Arial"/>
+          <w:sz w:val="24"/>
+          <w:szCs w:val="24"/>
+        </w:rPr>
+      </w:pPr>
+      <w:r>
+        <w:rPr>
+          <w:rFonts w:cs="Arial"/>
+          <w:sz w:val="24"/>
+          <w:szCs w:val="24"/>
         </w:rPr>
         <w:t>Are you comfortable with doctors using your health records to make better predictions of risk of chronic conditions?</w:t>
       </w:r>
@@ -942,23 +824,31 @@
       <w:pPr>
         <w:rPr>
           <w:rFonts w:cs="Arial"/>
-        </w:rPr>
-      </w:pPr>
-      <w:r>
-        <w:rPr>
-          <w:rFonts w:cs="Arial"/>
+          <w:sz w:val="24"/>
+          <w:szCs w:val="24"/>
+        </w:rPr>
+      </w:pPr>
+      <w:r>
+        <w:rPr>
+          <w:rFonts w:cs="Arial"/>
+          <w:sz w:val="24"/>
+          <w:szCs w:val="24"/>
         </w:rPr>
         <w:t>Your recommendations and ideas will be used</w:t>
       </w:r>
       <w:r>
         <w:rPr>
           <w:rFonts w:cs="Arial"/>
+          <w:sz w:val="24"/>
+          <w:szCs w:val="24"/>
         </w:rPr>
         <w:t xml:space="preserve"> to inform the future direction of this research project and shape future risk scoring tools</w:t>
       </w:r>
       <w:r>
         <w:rPr>
           <w:rFonts w:cs="Arial"/>
+          <w:sz w:val="24"/>
+          <w:szCs w:val="24"/>
         </w:rPr>
         <w:t xml:space="preserve">. </w:t>
       </w:r>
@@ -967,72 +857,48 @@
       <w:pPr>
         <w:rPr>
           <w:rFonts w:cs="Arial"/>
-        </w:rPr>
-      </w:pPr>
-      <w:r>
-        <w:rPr>
-          <w:rFonts w:cs="Arial"/>
-        </w:rPr>
-        <w:t xml:space="preserve">Everyone who takes part will receive a </w:t>
-      </w:r>
-      <w:r>
-        <w:rPr>
-          <w:rFonts w:cs="Arial"/>
-        </w:rPr>
-        <w:t xml:space="preserve">£20 </w:t>
-      </w:r>
-      <w:r>
-        <w:rPr>
-          <w:rFonts w:cs="Arial"/>
-        </w:rPr>
-        <w:t>shopping voucher as a thank you. Travel expenses</w:t>
-      </w:r>
-      <w:r>
-        <w:rPr>
-          <w:rFonts w:cs="Arial"/>
-        </w:rPr>
-        <w:t xml:space="preserve"> to £</w:t>
-      </w:r>
-      <w:r>
-        <w:rPr>
-          <w:rFonts w:cs="Arial"/>
-        </w:rPr>
-        <w:t>10 and</w:t>
-      </w:r>
-      <w:r>
-        <w:rPr>
-          <w:rFonts w:cs="Arial"/>
-        </w:rPr>
-        <w:t xml:space="preserve"> refreshments will also be provided. </w:t>
+          <w:sz w:val="24"/>
+          <w:szCs w:val="24"/>
+        </w:rPr>
+      </w:pPr>
+      <w:r>
+        <w:rPr>
+          <w:rFonts w:cs="Arial"/>
+          <w:sz w:val="24"/>
+          <w:szCs w:val="24"/>
+        </w:rPr>
+        <w:t xml:space="preserve">Everyone who takes part will receive a shopping voucher as a thank you. Travel expenses and refreshments will also be provided. </w:t>
       </w:r>
     </w:p>
     <w:p>
       <w:pPr>
         <w:rPr>
           <w:rFonts w:cs="Arial"/>
-        </w:rPr>
-      </w:pPr>
-      <w:r>
-        <w:rPr>
-          <w:rFonts w:cs="Arial"/>
+          <w:sz w:val="24"/>
+          <w:szCs w:val="24"/>
+        </w:rPr>
+      </w:pPr>
+      <w:r>
+        <w:rPr>
+          <w:rFonts w:cs="Arial"/>
+          <w:sz w:val="24"/>
+          <w:szCs w:val="24"/>
         </w:rPr>
         <w:t xml:space="preserve">If you are interested in participating, contact </w:t>
       </w:r>
       <w:r>
         <w:rPr>
           <w:rFonts w:cs="Arial"/>
+          <w:sz w:val="24"/>
+          <w:szCs w:val="24"/>
         </w:rPr>
         <w:t>David</w:t>
       </w:r>
       <w:r>
         <w:rPr>
           <w:rFonts w:cs="Arial"/>
-        </w:rPr>
-        <w:t xml:space="preserve"> (researcher)</w:t>
-      </w:r>
-      <w:r>
-        <w:rPr>
-          <w:rFonts w:cs="Arial"/>
+          <w:sz w:val="24"/>
+          <w:szCs w:val="24"/>
         </w:rPr>
         <w:t xml:space="preserve">: </w:t>
       </w:r>
@@ -1041,11 +907,15 @@
       <w:pPr>
         <w:rPr>
           <w:rFonts w:cs="Arial"/>
-        </w:rPr>
-      </w:pPr>
-      <w:r>
-        <w:rPr>
-          <w:rFonts w:cs="Arial"/>
+          <w:sz w:val="24"/>
+          <w:szCs w:val="24"/>
+        </w:rPr>
+      </w:pPr>
+      <w:r>
+        <w:rPr>
+          <w:rFonts w:cs="Arial"/>
+          <w:sz w:val="24"/>
+          <w:szCs w:val="24"/>
         </w:rPr>
         <w:t xml:space="preserve">Email: </w:t>
       </w:r>
@@ -1054,6 +924,8 @@
           <w:rPr>
             <w:rStyle w:val="Hyperlink"/>
             <w:rFonts w:cs="Arial"/>
+            <w:sz w:val="24"/>
+            <w:szCs w:val="24"/>
           </w:rPr>
           <w:t>david.springate@manchester.ac.uk</w:t>
         </w:r>
@@ -1061,24 +933,32 @@
       <w:r>
         <w:rPr>
           <w:rFonts w:cs="Arial"/>
+          <w:sz w:val="24"/>
+          <w:szCs w:val="24"/>
         </w:rPr>
         <w:t xml:space="preserve"> </w:t>
       </w:r>
       <w:r>
         <w:rPr>
           <w:rFonts w:cs="Arial"/>
+          <w:sz w:val="24"/>
+          <w:szCs w:val="24"/>
         </w:rPr>
         <w:tab/>
       </w:r>
       <w:r>
         <w:rPr>
           <w:rFonts w:cs="Arial"/>
+          <w:sz w:val="24"/>
+          <w:szCs w:val="24"/>
         </w:rPr>
         <w:t xml:space="preserve">Phone: </w:t>
       </w:r>
       <w:r>
         <w:rPr>
           <w:rFonts w:cs="Arial"/>
+          <w:sz w:val="24"/>
+          <w:szCs w:val="24"/>
         </w:rPr>
         <w:t>0161 275 0326</w:t>
       </w:r>
@@ -1087,11 +967,15 @@
       <w:pPr>
         <w:rPr>
           <w:rFonts w:cs="Arial"/>
-        </w:rPr>
-      </w:pPr>
-      <w:r>
-        <w:rPr>
-          <w:rFonts w:cs="Arial"/>
+          <w:sz w:val="24"/>
+          <w:szCs w:val="24"/>
+        </w:rPr>
+      </w:pPr>
+      <w:r>
+        <w:rPr>
+          <w:rFonts w:cs="Arial"/>
+          <w:sz w:val="24"/>
+          <w:szCs w:val="24"/>
         </w:rPr>
         <w:t xml:space="preserve">For more details of the project, visit </w:t>
       </w:r>
@@ -1100,15 +984,53 @@
           <w:rPr>
             <w:rStyle w:val="Hyperlink"/>
             <w:rFonts w:cs="Arial"/>
+            <w:sz w:val="24"/>
+            <w:szCs w:val="24"/>
           </w:rPr>
-          <w:t>http://www.datajujitsu.co.uk/research/risk/</w:t>
+          <w:t>http://www.datajuji</w:t>
+        </w:r>
+        <w:r>
+          <w:rPr>
+            <w:rStyle w:val="Hyperlink"/>
+            <w:rFonts w:cs="Arial"/>
+            <w:sz w:val="24"/>
+            <w:szCs w:val="24"/>
+          </w:rPr>
+          <w:t>t</w:t>
+        </w:r>
+        <w:r>
+          <w:rPr>
+            <w:rStyle w:val="Hyperlink"/>
+            <w:rFonts w:cs="Arial"/>
+            <w:sz w:val="24"/>
+            <w:szCs w:val="24"/>
+          </w:rPr>
+          <w:t>su</w:t>
+        </w:r>
+        <w:r>
+          <w:rPr>
+            <w:rStyle w:val="Hyperlink"/>
+            <w:rFonts w:cs="Arial"/>
+            <w:sz w:val="24"/>
+            <w:szCs w:val="24"/>
+          </w:rPr>
+          <w:t>.</w:t>
+        </w:r>
+        <w:r>
+          <w:rPr>
+            <w:rStyle w:val="Hyperlink"/>
+            <w:rFonts w:cs="Arial"/>
+            <w:sz w:val="24"/>
+            <w:szCs w:val="24"/>
+          </w:rPr>
+          <w:t>co.uk/research/risk/</w:t>
         </w:r>
       </w:hyperlink>
     </w:p>
     <w:sectPr>
       <w:type w:val="continuous"/>
       <w:pgSz w:w="11906" w:h="16838"/>
-      <w:pgMar w:top="1440" w:right="1080" w:bottom="1440" w:left="1080" w:header="709" w:footer="709" w:gutter="0"/>
+      <w:pgMar w:top="1440" w:right="1440" w:bottom="1440" w:left="1440" w:header="708" w:footer="708" w:gutter="0"/>
       <w:cols w:space="708"/>
       <w:docGrid w:linePitch="360"/>
     </w:sectPr>
@@ -1455,118 +1377,6 @@
       </w:rPr>
     </w:lvl>
   </w:abstractNum>
-  <w:abstractNum w:abstractNumId="3">
-    <w:nsid w:val="721F4CD4"/>
-    <w:multiLevelType w:val="hybridMultilevel"/>
-    <w:tmpl w:val="B5180EBE"/>
-    <w:lvl w:ilvl="0" w:tplc="8BAA9D4A">
-      <w:numFmt w:val="bullet"/>
-      <w:lvlText w:val="-"/>
-      <w:lvlJc w:val="left"/>
-      <w:pPr>
-        <w:ind w:left="720" w:hanging="360"/>
-      </w:pPr>
-      <w:rPr>
-        <w:rFonts w:ascii="Calibri" w:eastAsiaTheme="minorHAnsi" w:hAnsi="Calibri" w:cstheme="minorBidi" w:hint="default"/>
-      </w:rPr>
-    </w:lvl>
-    <w:lvl w:ilvl="1" w:tplc="08090003" w:tentative="1">
-      <w:start w:val="1"/>
-      <w:numFmt w:val="bullet"/>
-      <w:lvlText w:val="o"/>
-      <w:lvlJc w:val="left"/>
-      <w:pPr>
-        <w:ind w:left="1440" w:hanging="360"/>
-      </w:pPr>
-      <w:rPr>
-        <w:rFonts w:ascii="Courier New" w:hAnsi="Courier New" w:cs="Courier New" w:hint="default"/>
-      </w:rPr>
-    </w:lvl>
-    <w:lvl w:ilvl="2" w:tplc="08090005" w:tentative="1">
-      <w:start w:val="1"/>
-      <w:numFmt w:val="bullet"/>
-      <w:lvlText w:val=""/>
-      <w:lvlJc w:val="left"/>
-      <w:pPr>
-        <w:ind w:left="2160" w:hanging="360"/>
-      </w:pPr>
-      <w:rPr>
-        <w:rFonts w:ascii="Wingdings" w:hAnsi="Wingdings" w:hint="default"/>
-      </w:rPr>
-    </w:lvl>
-    <w:lvl w:ilvl="3" w:tplc="08090001" w:tentative="1">
-      <w:start w:val="1"/>
-      <w:numFmt w:val="bullet"/>
-      <w:lvlText w:val=""/>
-      <w:lvlJc w:val="left"/>
-      <w:pPr>
-        <w:ind w:left="2880" w:hanging="360"/>
-      </w:pPr>
-      <w:rPr>
-        <w:rFonts w:ascii="Symbol" w:hAnsi="Symbol" w:hint="default"/>
-      </w:rPr>
-    </w:lvl>
-    <w:lvl w:ilvl="4" w:tplc="08090003" w:tentative="1">
-      <w:start w:val="1"/>
-      <w:numFmt w:val="bullet"/>
-      <w:lvlText w:val="o"/>
-      <w:lvlJc w:val="left"/>
-      <w:pPr>
-        <w:ind w:left="3600" w:hanging="360"/>
-      </w:pPr>
-      <w:rPr>
-        <w:rFonts w:ascii="Courier New" w:hAnsi="Courier New" w:cs="Courier New" w:hint="default"/>
-      </w:rPr>
-    </w:lvl>
-    <w:lvl w:ilvl="5" w:tplc="08090005" w:tentative="1">
-      <w:start w:val="1"/>
-      <w:numFmt w:val="bullet"/>
-      <w:lvlText w:val=""/>
-      <w:lvlJc w:val="left"/>
-      <w:pPr>
-        <w:ind w:left="4320" w:hanging="360"/>
-      </w:pPr>
-      <w:rPr>
-        <w:rFonts w:ascii="Wingdings" w:hAnsi="Wingdings" w:hint="default"/>
-      </w:rPr>
-    </w:lvl>
-    <w:lvl w:ilvl="6" w:tplc="08090001" w:tentative="1">
-      <w:start w:val="1"/>
-      <w:numFmt w:val="bullet"/>
-      <w:lvlText w:val=""/>
-      <w:lvlJc w:val="left"/>
-      <w:pPr>
-        <w:ind w:left="5040" w:hanging="360"/>
-      </w:pPr>
-      <w:rPr>
-        <w:rFonts w:ascii="Symbol" w:hAnsi="Symbol" w:hint="default"/>
-      </w:rPr>
-    </w:lvl>
-    <w:lvl w:ilvl="7" w:tplc="08090003" w:tentative="1">
-      <w:start w:val="1"/>
-      <w:numFmt w:val="bullet"/>
-      <w:lvlText w:val="o"/>
-      <w:lvlJc w:val="left"/>
-      <w:pPr>
-        <w:ind w:left="5760" w:hanging="360"/>
-      </w:pPr>
-      <w:rPr>
-        <w:rFonts w:ascii="Courier New" w:hAnsi="Courier New" w:cs="Courier New" w:hint="default"/>
-      </w:rPr>
-    </w:lvl>
-    <w:lvl w:ilvl="8" w:tplc="08090005" w:tentative="1">
-      <w:start w:val="1"/>
-      <w:numFmt w:val="bullet"/>
-      <w:lvlText w:val=""/>
-      <w:lvlJc w:val="left"/>
-      <w:pPr>
-        <w:ind w:left="6480" w:hanging="360"/>
-      </w:pPr>
-      <w:rPr>
-        <w:rFonts w:ascii="Wingdings" w:hAnsi="Wingdings" w:hint="default"/>
-      </w:rPr>
-    </w:lvl>
-  </w:abstractNum>
   <w:num w:numId="1">
     <w:abstractNumId w:val="2"/>
   </w:num>
@@ -1575,9 +1385,6 @@
   </w:num>
   <w:num w:numId="3">
     <w:abstractNumId w:val="1"/>
-  </w:num>
-  <w:num w:numId="4">
-    <w:abstractNumId w:val="3"/>
   </w:num>
 </w:numbering>
 </file>
@@ -1833,84 +1640,6 @@
       <w:u w:val="single"/>
     </w:rPr>
   </w:style>
-  <w:style w:type="character" w:styleId="CommentReference">
-    <w:name w:val="annotation reference"/>
-    <w:basedOn w:val="DefaultParagraphFont"/>
-    <w:uiPriority w:val="99"/>
-    <w:semiHidden/>
-    <w:unhideWhenUsed/>
-    <w:rsid w:val="000D6AC4"/>
-    <w:rPr>
-      <w:sz w:val="16"/>
-      <w:szCs w:val="16"/>
-    </w:rPr>
-  </w:style>
-  <w:style w:type="paragraph" w:styleId="CommentText">
-    <w:name w:val="annotation text"/>
-    <w:basedOn w:val="Normal"/>
-    <w:link w:val="CommentTextChar"/>
-    <w:uiPriority w:val="99"/>
-    <w:semiHidden/>
-    <w:unhideWhenUsed/>
-    <w:rsid w:val="000D6AC4"/>
-    <w:pPr>
-      <w:spacing w:line="240" w:lineRule="auto"/>
-    </w:pPr>
-    <w:rPr>
-      <w:sz w:val="20"/>
-      <w:szCs w:val="20"/>
-    </w:rPr>
-  </w:style>
-  <w:style w:type="character" w:customStyle="1" w:styleId="CommentTextChar">
-    <w:name w:val="Comment Text Char"/>
-    <w:basedOn w:val="DefaultParagraphFont"/>
-    <w:link w:val="CommentText"/>
-    <w:uiPriority w:val="99"/>
-    <w:semiHidden/>
-    <w:rsid w:val="000D6AC4"/>
-    <w:rPr>
-      <w:sz w:val="20"/>
-      <w:szCs w:val="20"/>
-    </w:rPr>
-  </w:style>
-  <w:style w:type="paragraph" w:styleId="CommentSubject">
-    <w:name w:val="annotation subject"/>
-    <w:basedOn w:val="CommentText"/>
-    <w:next w:val="CommentText"/>
-    <w:link w:val="CommentSubjectChar"/>
-    <w:uiPriority w:val="99"/>
-    <w:semiHidden/>
-    <w:unhideWhenUsed/>
-    <w:rsid w:val="000D6AC4"/>
-    <w:rPr>
-      <w:b/>
-      <w:bCs/>
-    </w:rPr>
-  </w:style>
-  <w:style w:type="character" w:customStyle="1" w:styleId="CommentSubjectChar">
-    <w:name w:val="Comment Subject Char"/>
-    <w:basedOn w:val="CommentTextChar"/>
-    <w:link w:val="CommentSubject"/>
-    <w:uiPriority w:val="99"/>
-    <w:semiHidden/>
-    <w:rsid w:val="000D6AC4"/>
-    <w:rPr>
-      <w:b/>
-      <w:bCs/>
-      <w:sz w:val="20"/>
-      <w:szCs w:val="20"/>
-    </w:rPr>
-  </w:style>
-  <w:style w:type="paragraph" w:styleId="Revision">
-    <w:name w:val="Revision"/>
-    <w:hidden/>
-    <w:uiPriority w:val="99"/>
-    <w:semiHidden/>
-    <w:rsid w:val="004A6DAE"/>
-    <w:pPr>
-      <w:spacing w:after="0" w:line="240" w:lineRule="auto"/>
-    </w:pPr>
-  </w:style>
 </w:styles>
 </file>
 
@@ -2164,84 +1893,6 @@
       <w:color w:val="954F72" w:themeColor="followedHyperlink"/>
       <w:u w:val="single"/>
     </w:rPr>
-  </w:style>
-  <w:style w:type="character" w:styleId="CommentReference">
-    <w:name w:val="annotation reference"/>
-    <w:basedOn w:val="DefaultParagraphFont"/>
-    <w:uiPriority w:val="99"/>
-    <w:semiHidden/>
-    <w:unhideWhenUsed/>
-    <w:rsid w:val="000D6AC4"/>
-    <w:rPr>
-      <w:sz w:val="16"/>
-      <w:szCs w:val="16"/>
-    </w:rPr>
-  </w:style>
-  <w:style w:type="paragraph" w:styleId="CommentText">
-    <w:name w:val="annotation text"/>
-    <w:basedOn w:val="Normal"/>
-    <w:link w:val="CommentTextChar"/>
-    <w:uiPriority w:val="99"/>
-    <w:semiHidden/>
-    <w:unhideWhenUsed/>
-    <w:rsid w:val="000D6AC4"/>
-    <w:pPr>
-      <w:spacing w:line="240" w:lineRule="auto"/>
-    </w:pPr>
-    <w:rPr>
-      <w:sz w:val="20"/>
-      <w:szCs w:val="20"/>
-    </w:rPr>
-  </w:style>
-  <w:style w:type="character" w:customStyle="1" w:styleId="CommentTextChar">
-    <w:name w:val="Comment Text Char"/>
-    <w:basedOn w:val="DefaultParagraphFont"/>
-    <w:link w:val="CommentText"/>
-    <w:uiPriority w:val="99"/>
-    <w:semiHidden/>
-    <w:rsid w:val="000D6AC4"/>
-    <w:rPr>
-      <w:sz w:val="20"/>
-      <w:szCs w:val="20"/>
-    </w:rPr>
-  </w:style>
-  <w:style w:type="paragraph" w:styleId="CommentSubject">
-    <w:name w:val="annotation subject"/>
-    <w:basedOn w:val="CommentText"/>
-    <w:next w:val="CommentText"/>
-    <w:link w:val="CommentSubjectChar"/>
-    <w:uiPriority w:val="99"/>
-    <w:semiHidden/>
-    <w:unhideWhenUsed/>
-    <w:rsid w:val="000D6AC4"/>
-    <w:rPr>
-      <w:b/>
-      <w:bCs/>
-    </w:rPr>
-  </w:style>
-  <w:style w:type="character" w:customStyle="1" w:styleId="CommentSubjectChar">
-    <w:name w:val="Comment Subject Char"/>
-    <w:basedOn w:val="CommentTextChar"/>
-    <w:link w:val="CommentSubject"/>
-    <w:uiPriority w:val="99"/>
-    <w:semiHidden/>
-    <w:rsid w:val="000D6AC4"/>
-    <w:rPr>
-      <w:b/>
-      <w:bCs/>
-      <w:sz w:val="20"/>
-      <w:szCs w:val="20"/>
-    </w:rPr>
-  </w:style>
-  <w:style w:type="paragraph" w:styleId="Revision">
-    <w:name w:val="Revision"/>
-    <w:hidden/>
-    <w:uiPriority w:val="99"/>
-    <w:semiHidden/>
-    <w:rsid w:val="004A6DAE"/>
-    <w:pPr>
-      <w:spacing w:after="0" w:line="240" w:lineRule="auto"/>
-    </w:pPr>
   </w:style>
 </w:styles>
 </file>
@@ -2501,7 +2152,7 @@
   <a:extraClrSchemeLst/>
   <a:extLst>
     <a:ext uri="{05A4C25C-085E-4340-85A3-A5531E510DB2}">
-      <thm15:themeFamily xmlns="" xmlns:thm15="http://schemas.microsoft.com/office/thememl/2012/main" name="Office Theme" id="{62F939B6-93AF-4DB8-9C6B-D6C7DFDC589F}" vid="{4A3C46E8-61CC-4603-A589-7422A47A8E4A}"/>
+      <thm15:themeFamily xmlns:thm15="http://schemas.microsoft.com/office/thememl/2012/main" xmlns="" name="Office Theme" id="{62F939B6-93AF-4DB8-9C6B-D6C7DFDC589F}" vid="{4A3C46E8-61CC-4603-A589-7422A47A8E4A}"/>
     </a:ext>
   </a:extLst>
 </a:theme>

</xml_diff>